<commit_message>
Integrated Project Charter with the current finished parts
</commit_message>
<xml_diff>
--- a/Project Charter/RiskManagementPlan.docx
+++ b/Project Charter/RiskManagementPlan.docx
@@ -632,7 +632,7 @@
           <w:tcPr>
             <w:tcW w:w="2135" w:type="dxa"/>
             <w:tcBorders>
-              <w:top w:val="single" w:sz="4" w:space="0" w:color="000000" w:themeColor="background1"/>
+              <w:top w:val="single" w:sz="4" w:space="0" w:color="FFFFFF" w:themeColor="background1"/>
             </w:tcBorders>
           </w:tcPr>
           <w:p>
@@ -645,7 +645,7 @@
           <w:tcPr>
             <w:tcW w:w="3570" w:type="dxa"/>
             <w:tcBorders>
-              <w:top w:val="single" w:sz="4" w:space="0" w:color="000000" w:themeColor="background1"/>
+              <w:top w:val="single" w:sz="4" w:space="0" w:color="FFFFFF" w:themeColor="background1"/>
             </w:tcBorders>
           </w:tcPr>
           <w:p>
@@ -658,7 +658,7 @@
           <w:tcPr>
             <w:tcW w:w="1814" w:type="dxa"/>
             <w:tcBorders>
-              <w:top w:val="single" w:sz="4" w:space="0" w:color="000000" w:themeColor="background1"/>
+              <w:top w:val="single" w:sz="4" w:space="0" w:color="FFFFFF" w:themeColor="background1"/>
             </w:tcBorders>
           </w:tcPr>
           <w:p>
@@ -674,7 +674,7 @@
           <w:tcPr>
             <w:tcW w:w="1543" w:type="dxa"/>
             <w:tcBorders>
-              <w:top w:val="single" w:sz="4" w:space="0" w:color="000000" w:themeColor="background1"/>
+              <w:top w:val="single" w:sz="4" w:space="0" w:color="FFFFFF" w:themeColor="background1"/>
             </w:tcBorders>
           </w:tcPr>
           <w:p>
@@ -1483,17 +1483,19 @@
       <w:bookmarkEnd w:id="12"/>
     </w:p>
     <w:p>
+      <w:bookmarkStart w:id="13" w:name="_GoBack"/>
       <w:r>
         <w:t>The team has to have a set mind oriented towards Risk Control. To ensure this, the team will put up a sign in their respective cubicle so that in ea</w:t>
       </w:r>
       <w:r>
-        <w:t>ch meeting they are reminded that risks have to be part of each single detail. The risks will be properly documented along with its resolution and monitoring.</w:t>
-      </w:r>
-    </w:p>
-    <w:p>
-      <w:bookmarkStart w:id="13" w:name="_GoBack"/>
+        <w:t>ch meeting they are reminded that risks have to be part of each single detail. The risks will be properly documented along with its resolution and monitoring</w:t>
+      </w:r>
       <w:bookmarkEnd w:id="13"/>
-    </w:p>
+      <w:r>
+        <w:t>.</w:t>
+      </w:r>
+    </w:p>
+    <w:p/>
     <w:sectPr>
       <w:pgSz w:w="12240" w:h="15840"/>
       <w:pgMar w:top="1440" w:right="1800" w:bottom="1440" w:left="1800" w:header="720" w:footer="720" w:gutter="0"/>
@@ -2906,7 +2908,7 @@
       <w:rPr>
         <w:b/>
         <w:bCs/>
-        <w:color w:val="000000" w:themeColor="background1"/>
+        <w:color w:val="FFFFFF" w:themeColor="background1"/>
       </w:rPr>
       <w:tblPr/>
       <w:tcPr>
@@ -3701,7 +3703,7 @@
       <w:rPr>
         <w:b/>
         <w:bCs/>
-        <w:color w:val="000000" w:themeColor="background1"/>
+        <w:color w:val="FFFFFF" w:themeColor="background1"/>
       </w:rPr>
       <w:tblPr/>
       <w:tcPr>

</xml_diff>